<commit_message>
Documents and final changes
</commit_message>
<xml_diff>
--- a/Exercise materials.docx
+++ b/Exercise materials.docx
@@ -1447,11 +1447,6 @@
         <w:rPr>
           <w:rFonts w:cstheme="minorHAnsi"/>
         </w:rPr>
-      </w:r>
-      <w:r>
-        <w:rPr>
-          <w:rFonts w:cstheme="minorHAnsi"/>
-        </w:rPr>
         <w:fldChar w:fldCharType="separate"/>
       </w:r>
       <w:r>
@@ -1481,6 +1476,12 @@
           <w:rFonts w:cstheme="minorHAnsi"/>
         </w:rPr>
       </w:pPr>
+      <w:r>
+        <w:rPr>
+          <w:rFonts w:cstheme="minorHAnsi"/>
+        </w:rPr>
+        <w:t xml:space="preserve"> </w:t>
+      </w:r>
     </w:p>
     <w:sectPr>
       <w:pgSz w:w="11906" w:h="16838"/>

</xml_diff>